<commit_message>
nejake zbytky pred commitem
</commit_message>
<xml_diff>
--- a/design/myAccount - DOTNET.docx
+++ b/design/myAccount - DOTNET.docx
@@ -146,27 +146,14 @@
       <w:r>
         <w:t xml:space="preserve">Obrázek </w:t>
       </w:r>
-      <w:r>
-        <w:fldChar w:fldCharType="begin"/>
-      </w:r>
-      <w:r>
-        <w:instrText xml:space="preserve"> SEQ Obrázek \* ARABIC </w:instrText>
-      </w:r>
-      <w:r>
-        <w:fldChar w:fldCharType="separate"/>
-      </w:r>
-      <w:r>
-        <w:rPr>
-          <w:noProof/>
-        </w:rPr>
-        <w:t>1</w:t>
-      </w:r>
-      <w:r>
-        <w:rPr>
-          <w:noProof/>
-        </w:rPr>
-        <w:fldChar w:fldCharType="end"/>
-      </w:r>
+      <w:fldSimple w:instr=" SEQ Obrázek \* ARABIC ">
+        <w:r>
+          <w:rPr>
+            <w:noProof/>
+          </w:rPr>
+          <w:t>1</w:t>
+        </w:r>
+      </w:fldSimple>
       <w:bookmarkEnd w:id="0"/>
       <w:r>
         <w:t xml:space="preserve"> - </w:t>
@@ -305,14 +292,27 @@
       <w:r>
         <w:t xml:space="preserve">Obrázek </w:t>
       </w:r>
-      <w:fldSimple w:instr=" SEQ Obrázek \* ARABIC ">
-        <w:r>
-          <w:rPr>
-            <w:noProof/>
-          </w:rPr>
-          <w:t>2</w:t>
-        </w:r>
-      </w:fldSimple>
+      <w:r>
+        <w:fldChar w:fldCharType="begin"/>
+      </w:r>
+      <w:r>
+        <w:instrText xml:space="preserve"> SEQ Obrázek \* ARABIC </w:instrText>
+      </w:r>
+      <w:r>
+        <w:fldChar w:fldCharType="separate"/>
+      </w:r>
+      <w:r>
+        <w:rPr>
+          <w:noProof/>
+        </w:rPr>
+        <w:t>2</w:t>
+      </w:r>
+      <w:r>
+        <w:rPr>
+          <w:noProof/>
+        </w:rPr>
+        <w:fldChar w:fldCharType="end"/>
+      </w:r>
       <w:bookmarkEnd w:id="1"/>
       <w:r>
         <w:t xml:space="preserve"> - Návrh relační databáze aplikace</w:t>
@@ -377,7 +377,15 @@
     </w:p>
     <w:p>
       <w:r>
-        <w:t>Aplikace bude vypadat podle následujících mockupů (</w:t>
+        <w:t xml:space="preserve">Aplikace bude vypadat podle následujících </w:t>
+      </w:r>
+      <w:proofErr w:type="spellStart"/>
+      <w:r>
+        <w:t>mockupů</w:t>
+      </w:r>
+      <w:proofErr w:type="spellEnd"/>
+      <w:r>
+        <w:t xml:space="preserve"> (</w:t>
       </w:r>
       <w:r>
         <w:fldChar w:fldCharType="begin"/>
@@ -412,27 +420,14 @@
       <w:r>
         <w:t xml:space="preserve">Obrázek </w:t>
       </w:r>
-      <w:r>
-        <w:fldChar w:fldCharType="begin"/>
-      </w:r>
-      <w:r>
-        <w:instrText xml:space="preserve"> SEQ Obrázek \* ARABIC </w:instrText>
-      </w:r>
-      <w:r>
-        <w:fldChar w:fldCharType="separate"/>
-      </w:r>
-      <w:r>
-        <w:rPr>
-          <w:noProof/>
-        </w:rPr>
-        <w:t>3</w:t>
-      </w:r>
-      <w:r>
-        <w:rPr>
-          <w:noProof/>
-        </w:rPr>
-        <w:fldChar w:fldCharType="end"/>
-      </w:r>
+      <w:fldSimple w:instr=" SEQ Obrázek \* ARABIC ">
+        <w:r>
+          <w:rPr>
+            <w:noProof/>
+          </w:rPr>
+          <w:t>3</w:t>
+        </w:r>
+      </w:fldSimple>
       <w:bookmarkEnd w:id="2"/>
       <w:r>
         <w:t xml:space="preserve">- </w:t>
@@ -501,8 +496,6 @@
           </wp:inline>
         </w:drawing>
       </w:r>
-      <w:bookmarkStart w:id="3" w:name="_GoBack"/>
-      <w:bookmarkEnd w:id="3"/>
     </w:p>
     <w:p>
       <w:r>
@@ -537,33 +530,20 @@
       <w:pPr>
         <w:pStyle w:val="Titulek"/>
       </w:pPr>
-      <w:bookmarkStart w:id="4" w:name="_Ref324179175"/>
+      <w:bookmarkStart w:id="3" w:name="_Ref324179175"/>
       <w:r>
         <w:lastRenderedPageBreak/>
         <w:t xml:space="preserve">Obrázek </w:t>
       </w:r>
-      <w:r>
-        <w:fldChar w:fldCharType="begin"/>
-      </w:r>
-      <w:r>
-        <w:instrText xml:space="preserve"> SEQ Obrázek \* ARABIC </w:instrText>
-      </w:r>
-      <w:r>
-        <w:fldChar w:fldCharType="separate"/>
-      </w:r>
-      <w:r>
-        <w:rPr>
-          <w:noProof/>
-        </w:rPr>
-        <w:t>4</w:t>
-      </w:r>
-      <w:r>
-        <w:rPr>
-          <w:noProof/>
-        </w:rPr>
-        <w:fldChar w:fldCharType="end"/>
-      </w:r>
-      <w:bookmarkEnd w:id="4"/>
+      <w:fldSimple w:instr=" SEQ Obrázek \* ARABIC ">
+        <w:r>
+          <w:rPr>
+            <w:noProof/>
+          </w:rPr>
+          <w:t>4</w:t>
+        </w:r>
+      </w:fldSimple>
+      <w:bookmarkEnd w:id="3"/>
       <w:r>
         <w:t xml:space="preserve"> - Business model aplikace</w:t>
       </w:r>
@@ -665,6 +645,27 @@
       </w:r>
     </w:p>
     <w:p>
+      <w:r>
+        <w:t xml:space="preserve">Aplikace využívá prostředí WPF a některých návrhových vzorů, jako je </w:t>
+      </w:r>
+      <w:proofErr w:type="spellStart"/>
+      <w:r>
+        <w:t>Observer</w:t>
+      </w:r>
+      <w:proofErr w:type="spellEnd"/>
+      <w:r>
+        <w:t xml:space="preserve">, kontejner, MVVM apod. Aplikaci nebyla implementována synchronizace se serverem, jelikož nebylo vytvořeno potřebné API pro synchronizaci. Funkcionalita je ovšem připravena a je možné ji doprogramovat. Namísto synchronizace je přidána možnost propojení s Google mapy a popisování pozic </w:t>
+      </w:r>
+      <w:proofErr w:type="spellStart"/>
+      <w:r>
+        <w:t>Geolokací</w:t>
+      </w:r>
+      <w:proofErr w:type="spellEnd"/>
+      <w:r>
+        <w:t>.</w:t>
+      </w:r>
+    </w:p>
+    <w:p>
       <w:pPr>
         <w:pStyle w:val="Nadpis1"/>
         <w:numPr>
@@ -682,16 +683,51 @@
       <w:proofErr w:type="spellEnd"/>
     </w:p>
     <w:p>
-      <w:pPr>
-        <w:pStyle w:val="Nadpis1"/>
-        <w:numPr>
-          <w:ilvl w:val="0"/>
-          <w:numId w:val="2"/>
-        </w:numPr>
-      </w:pPr>
-      <w:r>
-        <w:t>Závěr</w:t>
-      </w:r>
+      <w:r>
+        <w:t>Aplikace by měla fungovat bez dalších akcí. Jediný problém může být v právech k souboru s uloženými daty, který se nachází v kořenové složce /</w:t>
+      </w:r>
+      <w:proofErr w:type="spellStart"/>
+      <w:r>
+        <w:t>Resources</w:t>
+      </w:r>
+      <w:proofErr w:type="spellEnd"/>
+      <w:r>
+        <w:t xml:space="preserve"> v souboru </w:t>
+      </w:r>
+      <w:proofErr w:type="gramStart"/>
+      <w:r>
+        <w:t>data.xml</w:t>
+      </w:r>
+      <w:proofErr w:type="gramEnd"/>
+      <w:r>
+        <w:t xml:space="preserve">. Dalším problémem může být při </w:t>
+      </w:r>
+      <w:proofErr w:type="spellStart"/>
+      <w:r>
+        <w:t>Buildování</w:t>
+      </w:r>
+      <w:proofErr w:type="spellEnd"/>
+      <w:r>
+        <w:t xml:space="preserve"> přesun obrázku do kořenové složky </w:t>
+      </w:r>
+      <w:proofErr w:type="spellStart"/>
+      <w:r>
+        <w:t>images</w:t>
+      </w:r>
+      <w:proofErr w:type="spellEnd"/>
+      <w:r>
+        <w:t xml:space="preserve">. V novém </w:t>
+      </w:r>
+      <w:proofErr w:type="spellStart"/>
+      <w:r>
+        <w:t>Visual</w:t>
+      </w:r>
+      <w:proofErr w:type="spellEnd"/>
+      <w:r>
+        <w:t xml:space="preserve"> Studio 11 beta je třeba je přemístit ručně.</w:t>
+      </w:r>
+      <w:bookmarkStart w:id="4" w:name="_GoBack"/>
+      <w:bookmarkEnd w:id="4"/>
     </w:p>
     <w:sectPr>
       <w:pgSz w:w="11906" w:h="16838"/>
@@ -1932,7 +1968,7 @@
 </file>
 
 <file path=customXml/itemProps1.xml><?xml version="1.0" encoding="utf-8"?>
-<ds:datastoreItem xmlns:ds="http://schemas.openxmlformats.org/officeDocument/2006/customXml" ds:itemID="{EC2E7FFB-8FAD-4241-9F54-8D7547727359}">
+<ds:datastoreItem xmlns:ds="http://schemas.openxmlformats.org/officeDocument/2006/customXml" ds:itemID="{98C36BEB-F1B9-469B-8691-C4A40B9FC2A1}">
   <ds:schemaRefs>
     <ds:schemaRef ds:uri="http://schemas.openxmlformats.org/officeDocument/2006/bibliography"/>
   </ds:schemaRefs>

</xml_diff>